<commit_message>
Some ideas and other work
</commit_message>
<xml_diff>
--- a/Connecting the Serious Topic to the game research.docx
+++ b/Connecting the Serious Topic to the game research.docx
@@ -8,9 +8,18 @@
           <w:rFonts w:hint="default" w:ascii="Times New Roman" w:hAnsi="Times New Roman" w:cs="Times New Roman"/>
           <w:sz w:val="22"/>
           <w:szCs w:val="22"/>
-          <w:lang w:val="en-GB"/>
-        </w:rPr>
-      </w:pPr>
+          <w:lang w:val="en-US"/>
+        </w:rPr>
+      </w:pPr>
+      <w:r>
+        <w:rPr>
+          <w:rFonts w:hint="default" w:ascii="Times New Roman" w:hAnsi="Times New Roman" w:cs="Times New Roman"/>
+          <w:sz w:val="22"/>
+          <w:szCs w:val="22"/>
+          <w:lang w:val="en-US"/>
+        </w:rPr>
+        <w:t>Summary of Research</w:t>
+      </w:r>
     </w:p>
     <w:p>
       <w:pPr>
@@ -206,6 +215,209 @@
     </w:p>
     <w:p>
       <w:pPr>
+        <w:rPr>
+          <w:rFonts w:hint="default" w:ascii="Times New Roman" w:hAnsi="Times New Roman" w:cs="Times New Roman"/>
+          <w:sz w:val="22"/>
+          <w:szCs w:val="22"/>
+          <w:lang w:val="en-GB"/>
+        </w:rPr>
+      </w:pPr>
+    </w:p>
+    <w:p>
+      <w:pPr>
+        <w:rPr>
+          <w:rFonts w:hint="default" w:ascii="Times New Roman" w:hAnsi="Times New Roman" w:cs="Times New Roman"/>
+          <w:sz w:val="22"/>
+          <w:szCs w:val="22"/>
+          <w:lang w:val="en-GB"/>
+        </w:rPr>
+      </w:pPr>
+    </w:p>
+    <w:p>
+      <w:pPr>
+        <w:rPr>
+          <w:rFonts w:hint="default" w:ascii="Times New Roman" w:hAnsi="Times New Roman" w:cs="Times New Roman"/>
+          <w:sz w:val="22"/>
+          <w:szCs w:val="22"/>
+          <w:lang w:val="en-GB"/>
+        </w:rPr>
+      </w:pPr>
+    </w:p>
+    <w:p>
+      <w:pPr>
+        <w:rPr>
+          <w:rFonts w:hint="default" w:ascii="Times New Roman" w:hAnsi="Times New Roman" w:cs="Times New Roman"/>
+          <w:sz w:val="22"/>
+          <w:szCs w:val="22"/>
+          <w:lang w:val="en-GB"/>
+        </w:rPr>
+      </w:pPr>
+      <w:r>
+        <w:rPr>
+          <w:rFonts w:hint="default" w:ascii="Times New Roman" w:hAnsi="Times New Roman" w:cs="Times New Roman"/>
+          <w:sz w:val="22"/>
+          <w:szCs w:val="22"/>
+          <w:lang w:val="en-GB"/>
+        </w:rPr>
+        <w:t>Conclusion</w:t>
+      </w:r>
+    </w:p>
+    <w:p>
+      <w:pPr>
+        <w:rPr>
+          <w:rFonts w:hint="default" w:ascii="Times New Roman" w:hAnsi="Times New Roman" w:cs="Times New Roman"/>
+          <w:sz w:val="22"/>
+          <w:szCs w:val="22"/>
+          <w:lang w:val="en-GB"/>
+        </w:rPr>
+      </w:pPr>
+      <w:r>
+        <w:rPr>
+          <w:rFonts w:hint="default" w:ascii="Times New Roman" w:hAnsi="Times New Roman" w:cs="Times New Roman"/>
+          <w:sz w:val="22"/>
+          <w:szCs w:val="22"/>
+          <w:lang w:val="en-GB"/>
+        </w:rPr>
+        <w:t>In conclusion I have learnt that -</w:t>
+      </w:r>
+    </w:p>
+    <w:p>
+      <w:pPr>
+        <w:rPr>
+          <w:rFonts w:hint="default" w:ascii="Times New Roman" w:hAnsi="Times New Roman" w:cs="Times New Roman"/>
+          <w:sz w:val="22"/>
+          <w:szCs w:val="22"/>
+          <w:lang w:val="en-GB"/>
+        </w:rPr>
+      </w:pPr>
+    </w:p>
+    <w:p>
+      <w:pPr>
+        <w:numPr>
+          <w:ilvl w:val="0"/>
+          <w:numId w:val="2"/>
+        </w:numPr>
+        <w:ind w:left="420" w:leftChars="0" w:hanging="420" w:firstLineChars="0"/>
+        <w:rPr>
+          <w:rFonts w:hint="default" w:ascii="Times New Roman" w:hAnsi="Times New Roman" w:cs="Times New Roman"/>
+          <w:sz w:val="22"/>
+          <w:szCs w:val="22"/>
+          <w:lang w:val="en-GB"/>
+        </w:rPr>
+      </w:pPr>
+      <w:r>
+        <w:rPr>
+          <w:rFonts w:hint="default" w:ascii="Times New Roman" w:hAnsi="Times New Roman" w:cs="Times New Roman"/>
+          <w:sz w:val="22"/>
+          <w:szCs w:val="22"/>
+          <w:lang w:val="en-GB"/>
+        </w:rPr>
+        <w:t xml:space="preserve">Player engagement is important. </w:t>
+      </w:r>
+    </w:p>
+    <w:p>
+      <w:pPr>
+        <w:numPr>
+          <w:ilvl w:val="0"/>
+          <w:numId w:val="2"/>
+        </w:numPr>
+        <w:ind w:left="420" w:leftChars="0" w:hanging="420" w:firstLineChars="0"/>
+        <w:rPr>
+          <w:rFonts w:hint="default" w:ascii="Times New Roman" w:hAnsi="Times New Roman" w:cs="Times New Roman"/>
+          <w:sz w:val="22"/>
+          <w:szCs w:val="22"/>
+          <w:lang w:val="en-GB"/>
+        </w:rPr>
+      </w:pPr>
+      <w:r>
+        <w:rPr>
+          <w:rFonts w:hint="default" w:ascii="Times New Roman" w:hAnsi="Times New Roman" w:cs="Times New Roman"/>
+          <w:sz w:val="22"/>
+          <w:szCs w:val="22"/>
+          <w:lang w:val="en-GB"/>
+        </w:rPr>
+        <w:t>The experience needs to be rewarding.</w:t>
+      </w:r>
+    </w:p>
+    <w:p>
+      <w:pPr>
+        <w:numPr>
+          <w:ilvl w:val="0"/>
+          <w:numId w:val="2"/>
+        </w:numPr>
+        <w:ind w:left="420" w:leftChars="0" w:hanging="420" w:firstLineChars="0"/>
+        <w:rPr>
+          <w:rFonts w:hint="default" w:ascii="Times New Roman" w:hAnsi="Times New Roman" w:cs="Times New Roman"/>
+          <w:sz w:val="22"/>
+          <w:szCs w:val="22"/>
+          <w:lang w:val="en-GB"/>
+        </w:rPr>
+      </w:pPr>
+      <w:r>
+        <w:rPr>
+          <w:rFonts w:hint="default" w:ascii="Times New Roman" w:hAnsi="Times New Roman" w:cs="Times New Roman"/>
+          <w:sz w:val="22"/>
+          <w:szCs w:val="22"/>
+          <w:lang w:val="en-GB"/>
+        </w:rPr>
+        <w:t xml:space="preserve">Non-player characters need to resemble real players as much as possible - since gameplay alongside real players had much higher user engagement. </w:t>
+      </w:r>
+    </w:p>
+    <w:p>
+      <w:pPr>
+        <w:numPr>
+          <w:ilvl w:val="0"/>
+          <w:numId w:val="2"/>
+        </w:numPr>
+        <w:ind w:left="420" w:leftChars="0" w:hanging="420" w:firstLineChars="0"/>
+        <w:rPr>
+          <w:rFonts w:hint="default" w:ascii="Times New Roman" w:hAnsi="Times New Roman" w:cs="Times New Roman"/>
+          <w:sz w:val="22"/>
+          <w:szCs w:val="22"/>
+          <w:lang w:val="en-GB"/>
+        </w:rPr>
+      </w:pPr>
+      <w:r>
+        <w:rPr>
+          <w:rFonts w:hint="default" w:ascii="Times New Roman" w:hAnsi="Times New Roman" w:cs="Times New Roman"/>
+          <w:sz w:val="22"/>
+          <w:szCs w:val="22"/>
+          <w:lang w:val="en-GB"/>
+        </w:rPr>
+        <w:t xml:space="preserve">The game should give feedback to the user to show how he is performing. In regards to the educational aspect most importantly. </w:t>
+      </w:r>
+    </w:p>
+    <w:p>
+      <w:pPr>
+        <w:rPr>
+          <w:rFonts w:hint="default" w:ascii="Times New Roman" w:hAnsi="Times New Roman" w:cs="Times New Roman"/>
+          <w:sz w:val="22"/>
+          <w:szCs w:val="22"/>
+          <w:lang w:val="en-GB"/>
+        </w:rPr>
+      </w:pPr>
+    </w:p>
+    <w:p>
+      <w:pPr>
+        <w:rPr>
+          <w:rFonts w:hint="default" w:ascii="Times New Roman" w:hAnsi="Times New Roman" w:cs="Times New Roman"/>
+          <w:sz w:val="22"/>
+          <w:szCs w:val="22"/>
+          <w:lang w:val="en-US"/>
+        </w:rPr>
+      </w:pPr>
+      <w:r>
+        <w:rPr>
+          <w:rFonts w:hint="default" w:ascii="Times New Roman" w:hAnsi="Times New Roman" w:cs="Times New Roman"/>
+          <w:sz w:val="22"/>
+          <w:szCs w:val="22"/>
+          <w:lang w:val="en-US"/>
+        </w:rPr>
+        <w:t>Topic</w:t>
+      </w:r>
+    </w:p>
+    <w:p>
+      <w:pPr>
         <w:numPr>
           <w:ilvl w:val="0"/>
           <w:numId w:val="1"/>
@@ -215,105 +427,867 @@
           <w:rFonts w:hint="default" w:ascii="Times New Roman" w:hAnsi="Times New Roman" w:cs="Times New Roman"/>
           <w:sz w:val="22"/>
           <w:szCs w:val="22"/>
-          <w:lang w:val="en-GB"/>
-        </w:rPr>
-      </w:pPr>
+          <w:lang w:val="en-US"/>
+        </w:rPr>
+      </w:pPr>
+      <w:r>
+        <w:rPr>
+          <w:rFonts w:hint="default" w:ascii="Times New Roman" w:hAnsi="Times New Roman" w:cs="Times New Roman"/>
+          <w:sz w:val="22"/>
+          <w:szCs w:val="22"/>
+          <w:lang w:val="en-US"/>
+        </w:rPr>
+        <w:t>Initial idea - Human trafficking</w:t>
+      </w:r>
+    </w:p>
+    <w:p>
+      <w:pPr>
+        <w:numPr>
+          <w:ilvl w:val="1"/>
+          <w:numId w:val="1"/>
+        </w:numPr>
+        <w:ind w:left="840" w:leftChars="0" w:hanging="420" w:firstLineChars="0"/>
+        <w:rPr>
+          <w:rFonts w:hint="default" w:ascii="Times New Roman" w:hAnsi="Times New Roman" w:cs="Times New Roman"/>
+          <w:sz w:val="22"/>
+          <w:szCs w:val="22"/>
+          <w:lang w:val="en-US"/>
+        </w:rPr>
+      </w:pPr>
+      <w:r>
+        <w:rPr>
+          <w:rFonts w:hint="default" w:ascii="Times New Roman" w:hAnsi="Times New Roman" w:cs="Times New Roman"/>
+          <w:sz w:val="22"/>
+          <w:szCs w:val="22"/>
+          <w:lang w:val="en-US"/>
+        </w:rPr>
+        <w:t>Possibly too controversial of a topic.</w:t>
+      </w:r>
+    </w:p>
+    <w:p>
+      <w:pPr>
+        <w:numPr>
+          <w:ilvl w:val="1"/>
+          <w:numId w:val="1"/>
+        </w:numPr>
+        <w:ind w:left="840" w:leftChars="0" w:hanging="420" w:firstLineChars="0"/>
+        <w:rPr>
+          <w:rFonts w:hint="default" w:ascii="Times New Roman" w:hAnsi="Times New Roman" w:cs="Times New Roman"/>
+          <w:sz w:val="22"/>
+          <w:szCs w:val="22"/>
+          <w:lang w:val="en-US"/>
+        </w:rPr>
+      </w:pPr>
+      <w:r>
+        <w:rPr>
+          <w:rFonts w:hint="default" w:ascii="Times New Roman" w:hAnsi="Times New Roman" w:cs="Times New Roman"/>
+          <w:sz w:val="22"/>
+          <w:szCs w:val="22"/>
+          <w:lang w:val="en-US"/>
+        </w:rPr>
+        <w:t>Hard to link it with a ‘mario-like’ game.</w:t>
+      </w:r>
+    </w:p>
+    <w:p>
+      <w:pPr>
+        <w:numPr>
+          <w:ilvl w:val="0"/>
+          <w:numId w:val="1"/>
+        </w:numPr>
+        <w:ind w:left="420" w:leftChars="0" w:hanging="420" w:firstLineChars="0"/>
+        <w:rPr>
+          <w:rFonts w:hint="default" w:ascii="Times New Roman" w:hAnsi="Times New Roman" w:cs="Times New Roman"/>
+          <w:sz w:val="22"/>
+          <w:szCs w:val="22"/>
+          <w:lang w:val="en-US"/>
+        </w:rPr>
+      </w:pPr>
+      <w:r>
+        <w:rPr>
+          <w:rFonts w:hint="default" w:ascii="Times New Roman" w:hAnsi="Times New Roman" w:cs="Times New Roman"/>
+          <w:sz w:val="22"/>
+          <w:szCs w:val="22"/>
+          <w:lang w:val="en-US"/>
+        </w:rPr>
+        <w:t>Migration new idea</w:t>
+      </w:r>
+    </w:p>
+    <w:p>
+      <w:pPr>
+        <w:numPr>
+          <w:ilvl w:val="1"/>
+          <w:numId w:val="1"/>
+        </w:numPr>
+        <w:ind w:left="840" w:leftChars="0" w:hanging="420" w:firstLineChars="0"/>
+        <w:rPr>
+          <w:rFonts w:hint="default" w:ascii="Times New Roman" w:hAnsi="Times New Roman" w:cs="Times New Roman"/>
+          <w:sz w:val="22"/>
+          <w:szCs w:val="22"/>
+          <w:lang w:val="en-US"/>
+        </w:rPr>
+      </w:pPr>
+      <w:r>
+        <w:rPr>
+          <w:rFonts w:hint="default" w:ascii="Times New Roman" w:hAnsi="Times New Roman" w:cs="Times New Roman"/>
+          <w:sz w:val="22"/>
+          <w:szCs w:val="22"/>
+          <w:lang w:val="en-US"/>
+        </w:rPr>
+        <w:t>Fits the idea of a side scrolling platformer better - the goal of the game is to reach the end-goal, the destination - like it is for a migrant.</w:t>
+      </w:r>
+    </w:p>
+    <w:p>
+      <w:pPr>
+        <w:numPr>
+          <w:ilvl w:val="1"/>
+          <w:numId w:val="1"/>
+        </w:numPr>
+        <w:ind w:left="840" w:leftChars="0" w:hanging="420" w:firstLineChars="0"/>
+        <w:rPr>
+          <w:rFonts w:hint="default" w:ascii="Times New Roman" w:hAnsi="Times New Roman" w:cs="Times New Roman"/>
+          <w:sz w:val="22"/>
+          <w:szCs w:val="22"/>
+          <w:lang w:val="en-US"/>
+        </w:rPr>
+      </w:pPr>
+      <w:r>
+        <w:rPr>
+          <w:rFonts w:hint="default" w:ascii="Times New Roman" w:hAnsi="Times New Roman" w:cs="Times New Roman"/>
+          <w:sz w:val="22"/>
+          <w:szCs w:val="22"/>
+          <w:lang w:val="en-US"/>
+        </w:rPr>
+        <w:t>Migration and Human trafficking is related.</w:t>
+      </w:r>
+      <w:r>
+        <w:rPr>
+          <w:rFonts w:hint="default" w:ascii="Times New Roman" w:hAnsi="Times New Roman" w:cs="Times New Roman"/>
+          <w:sz w:val="22"/>
+          <w:szCs w:val="22"/>
+          <w:lang w:val="en-GB"/>
+        </w:rPr>
+        <w:t xml:space="preserve"> So not too big a change in theme. </w:t>
+      </w:r>
+    </w:p>
+    <w:p>
+      <w:pPr>
+        <w:numPr>
+          <w:ilvl w:val="1"/>
+          <w:numId w:val="1"/>
+        </w:numPr>
+        <w:ind w:left="840" w:leftChars="0" w:hanging="420" w:firstLineChars="0"/>
+        <w:rPr>
+          <w:rFonts w:hint="default" w:ascii="Times New Roman" w:hAnsi="Times New Roman" w:cs="Times New Roman"/>
+          <w:sz w:val="22"/>
+          <w:szCs w:val="22"/>
+          <w:lang w:val="en-US"/>
+        </w:rPr>
+      </w:pPr>
+      <w:r>
+        <w:rPr>
+          <w:rFonts w:hint="default" w:ascii="Times New Roman" w:hAnsi="Times New Roman" w:cs="Times New Roman"/>
+          <w:sz w:val="22"/>
+          <w:szCs w:val="22"/>
+          <w:lang w:val="en-US"/>
+        </w:rPr>
+        <w:t>The game will be an allegory of the story of a migrant and his hardships on the way to a better future. The route and hardships on the way will be exaggerated and gamified.</w:t>
+      </w:r>
+      <w:r>
+        <w:rPr>
+          <w:rFonts w:hint="default" w:ascii="Times New Roman" w:hAnsi="Times New Roman" w:cs="Times New Roman"/>
+          <w:sz w:val="22"/>
+          <w:szCs w:val="22"/>
+          <w:lang w:val="en-GB"/>
+        </w:rPr>
+        <w:t xml:space="preserve"> </w:t>
+      </w:r>
+    </w:p>
+    <w:p>
+      <w:pPr>
+        <w:numPr>
+          <w:ilvl w:val="2"/>
+          <w:numId w:val="1"/>
+        </w:numPr>
+        <w:tabs>
+          <w:tab w:val="left" w:pos="840"/>
+          <w:tab w:val="clear" w:pos="1260"/>
+        </w:tabs>
+        <w:ind w:left="1260" w:leftChars="0" w:hanging="420" w:firstLineChars="0"/>
+        <w:rPr>
+          <w:rFonts w:hint="default" w:ascii="Times New Roman" w:hAnsi="Times New Roman" w:cs="Times New Roman"/>
+          <w:sz w:val="22"/>
+          <w:szCs w:val="22"/>
+          <w:lang w:val="en-US"/>
+        </w:rPr>
+      </w:pPr>
+      <w:r>
+        <w:rPr>
+          <w:rFonts w:hint="default" w:ascii="Times New Roman" w:hAnsi="Times New Roman" w:cs="Times New Roman"/>
+          <w:sz w:val="22"/>
+          <w:szCs w:val="22"/>
+          <w:lang w:val="en-GB"/>
+        </w:rPr>
+        <w:t>Will look to adapt actual hardships refugees encounter on the way.</w:t>
+      </w:r>
+    </w:p>
+    <w:p>
+      <w:pPr>
+        <w:numPr>
+          <w:ilvl w:val="1"/>
+          <w:numId w:val="1"/>
+        </w:numPr>
+        <w:ind w:left="840" w:leftChars="0" w:hanging="420" w:firstLineChars="0"/>
+        <w:rPr>
+          <w:rFonts w:hint="default" w:ascii="Times New Roman" w:hAnsi="Times New Roman" w:cs="Times New Roman"/>
+          <w:sz w:val="22"/>
+          <w:szCs w:val="22"/>
+          <w:lang w:val="en-US"/>
+        </w:rPr>
+      </w:pPr>
+      <w:r>
+        <w:rPr>
+          <w:rFonts w:hint="default" w:ascii="Times New Roman" w:hAnsi="Times New Roman" w:cs="Times New Roman"/>
+          <w:sz w:val="22"/>
+          <w:szCs w:val="22"/>
+          <w:lang w:val="en-US"/>
+        </w:rPr>
+        <w:t>Different routes - at an interesction the player will have a choice to choose a path</w:t>
+      </w:r>
+      <w:r>
+        <w:rPr>
+          <w:rFonts w:hint="default" w:ascii="Times New Roman" w:hAnsi="Times New Roman" w:cs="Times New Roman"/>
+          <w:sz w:val="22"/>
+          <w:szCs w:val="22"/>
+          <w:lang w:val="en-GB"/>
+        </w:rPr>
+        <w:t>/route</w:t>
+      </w:r>
+      <w:r>
+        <w:rPr>
+          <w:rFonts w:hint="default" w:ascii="Times New Roman" w:hAnsi="Times New Roman" w:cs="Times New Roman"/>
+          <w:sz w:val="22"/>
+          <w:szCs w:val="22"/>
+          <w:lang w:val="en-US"/>
+        </w:rPr>
+        <w:t xml:space="preserve"> where to go, with a different NPC at each path. </w:t>
+      </w:r>
+    </w:p>
+    <w:p>
+      <w:pPr>
+        <w:numPr>
+          <w:ilvl w:val="2"/>
+          <w:numId w:val="1"/>
+        </w:numPr>
+        <w:ind w:left="1260" w:leftChars="0" w:hanging="420" w:firstLineChars="0"/>
+        <w:rPr>
+          <w:rFonts w:hint="default" w:ascii="Times New Roman" w:hAnsi="Times New Roman" w:cs="Times New Roman"/>
+          <w:sz w:val="22"/>
+          <w:szCs w:val="22"/>
+          <w:lang w:val="en-US"/>
+        </w:rPr>
+      </w:pPr>
+      <w:r>
+        <w:rPr>
+          <w:rFonts w:hint="default" w:ascii="Times New Roman" w:hAnsi="Times New Roman" w:cs="Times New Roman"/>
+          <w:sz w:val="22"/>
+          <w:szCs w:val="22"/>
+          <w:lang w:val="en-US"/>
+        </w:rPr>
+        <w:t>Through careful reading of the storyline and the NPC dialogue the player will be able to choose the best path in the level.</w:t>
+      </w:r>
+    </w:p>
+    <w:p>
+      <w:pPr>
+        <w:numPr>
+          <w:ilvl w:val="2"/>
+          <w:numId w:val="1"/>
+        </w:numPr>
+        <w:ind w:left="1260" w:leftChars="0" w:hanging="420" w:firstLineChars="0"/>
+        <w:rPr>
+          <w:rFonts w:hint="default" w:ascii="Times New Roman" w:hAnsi="Times New Roman" w:cs="Times New Roman"/>
+          <w:sz w:val="22"/>
+          <w:szCs w:val="22"/>
+          <w:lang w:val="en-US"/>
+        </w:rPr>
+      </w:pPr>
+      <w:r>
+        <w:rPr>
+          <w:rFonts w:hint="default" w:ascii="Times New Roman" w:hAnsi="Times New Roman" w:cs="Times New Roman"/>
+          <w:sz w:val="22"/>
+          <w:szCs w:val="22"/>
+          <w:lang w:val="en-US"/>
+        </w:rPr>
+        <w:t>The different paths will not just be better/worse, there will be side paths with an NPC telling you</w:t>
+      </w:r>
+      <w:r>
+        <w:rPr>
+          <w:rFonts w:hint="default" w:ascii="Times New Roman" w:hAnsi="Times New Roman" w:cs="Times New Roman"/>
+          <w:sz w:val="22"/>
+          <w:szCs w:val="22"/>
+          <w:lang w:val="en-GB"/>
+        </w:rPr>
+        <w:t xml:space="preserve"> different things, eg</w:t>
+      </w:r>
+      <w:r>
+        <w:rPr>
+          <w:rFonts w:hint="default" w:ascii="Times New Roman" w:hAnsi="Times New Roman" w:cs="Times New Roman"/>
+          <w:sz w:val="22"/>
+          <w:szCs w:val="22"/>
+          <w:lang w:val="en-US"/>
+        </w:rPr>
+        <w:t xml:space="preserve"> some refugees need to be rescued for example. </w:t>
+      </w:r>
+    </w:p>
+    <w:p>
+      <w:pPr>
+        <w:numPr>
+          <w:ilvl w:val="2"/>
+          <w:numId w:val="1"/>
+        </w:numPr>
+        <w:ind w:left="1260" w:leftChars="0" w:hanging="420" w:firstLineChars="0"/>
+        <w:rPr>
+          <w:rFonts w:hint="default" w:ascii="Times New Roman" w:hAnsi="Times New Roman" w:cs="Times New Roman"/>
+          <w:sz w:val="22"/>
+          <w:szCs w:val="22"/>
+          <w:lang w:val="en-US"/>
+        </w:rPr>
+      </w:pPr>
+      <w:r>
+        <w:rPr>
+          <w:rFonts w:hint="default" w:ascii="Times New Roman" w:hAnsi="Times New Roman" w:cs="Times New Roman"/>
+          <w:sz w:val="22"/>
+          <w:szCs w:val="22"/>
+          <w:lang w:val="en-US"/>
+        </w:rPr>
+        <w:t xml:space="preserve">Not all paths lead to the end of the level/victory. </w:t>
+      </w:r>
+    </w:p>
+    <w:p>
+      <w:pPr>
+        <w:numPr>
+          <w:ilvl w:val="2"/>
+          <w:numId w:val="1"/>
+        </w:numPr>
+        <w:ind w:left="1260" w:leftChars="0" w:hanging="420" w:firstLineChars="0"/>
+        <w:rPr>
+          <w:rFonts w:hint="default" w:ascii="Times New Roman" w:hAnsi="Times New Roman" w:cs="Times New Roman"/>
+          <w:sz w:val="22"/>
+          <w:szCs w:val="22"/>
+          <w:lang w:val="en-US"/>
+        </w:rPr>
+      </w:pPr>
+      <w:r>
+        <w:rPr>
+          <w:rFonts w:hint="default" w:ascii="Times New Roman" w:hAnsi="Times New Roman" w:cs="Times New Roman"/>
+          <w:sz w:val="22"/>
+          <w:szCs w:val="22"/>
+          <w:lang w:val="en-US"/>
+        </w:rPr>
+        <w:t xml:space="preserve">The player needs to make decision on which NPC to trust. </w:t>
+      </w:r>
+    </w:p>
+    <w:p>
+      <w:pPr>
+        <w:numPr>
+          <w:ilvl w:val="3"/>
+          <w:numId w:val="1"/>
+        </w:numPr>
+        <w:tabs>
+          <w:tab w:val="left" w:pos="1260"/>
+          <w:tab w:val="clear" w:pos="1680"/>
+        </w:tabs>
+        <w:ind w:left="1680" w:leftChars="0" w:hanging="420" w:firstLineChars="0"/>
+        <w:rPr>
+          <w:rFonts w:hint="default" w:ascii="Times New Roman" w:hAnsi="Times New Roman" w:cs="Times New Roman"/>
+          <w:sz w:val="22"/>
+          <w:szCs w:val="22"/>
+          <w:lang w:val="en-US"/>
+        </w:rPr>
+      </w:pPr>
+      <w:r>
+        <w:rPr>
+          <w:rFonts w:hint="default" w:ascii="Times New Roman" w:hAnsi="Times New Roman" w:cs="Times New Roman"/>
+          <w:sz w:val="22"/>
+          <w:szCs w:val="22"/>
+          <w:lang w:val="en-GB"/>
+        </w:rPr>
+        <w:t>The idea that choices have consequences.</w:t>
+      </w:r>
+    </w:p>
+    <w:p>
+      <w:pPr>
+        <w:numPr>
+          <w:ilvl w:val="2"/>
+          <w:numId w:val="1"/>
+        </w:numPr>
+        <w:ind w:left="1260" w:leftChars="0" w:hanging="420" w:firstLineChars="0"/>
+        <w:rPr>
+          <w:rFonts w:hint="default" w:ascii="Times New Roman" w:hAnsi="Times New Roman" w:cs="Times New Roman"/>
+          <w:sz w:val="22"/>
+          <w:szCs w:val="22"/>
+          <w:lang w:val="en-US"/>
+        </w:rPr>
+      </w:pPr>
+      <w:r>
+        <w:rPr>
+          <w:rFonts w:hint="default" w:ascii="Times New Roman" w:hAnsi="Times New Roman" w:cs="Times New Roman"/>
+          <w:sz w:val="22"/>
+          <w:szCs w:val="22"/>
+          <w:lang w:val="en-US"/>
+        </w:rPr>
+        <w:t>NPCs will give you a key to open a door to go a certain way for example.</w:t>
+      </w:r>
+    </w:p>
+    <w:p>
+      <w:pPr>
+        <w:rPr>
+          <w:rFonts w:hint="default" w:ascii="Times New Roman" w:hAnsi="Times New Roman" w:cs="Times New Roman"/>
+          <w:sz w:val="22"/>
+          <w:szCs w:val="22"/>
+          <w:lang w:val="en-GB"/>
+        </w:rPr>
+      </w:pPr>
+    </w:p>
+    <w:p>
+      <w:pPr>
+        <w:rPr>
+          <w:rFonts w:hint="default" w:ascii="Times New Roman" w:hAnsi="Times New Roman" w:cs="Times New Roman"/>
+          <w:sz w:val="22"/>
+          <w:szCs w:val="22"/>
+          <w:lang w:val="en-GB"/>
+        </w:rPr>
+      </w:pPr>
+    </w:p>
+    <w:p>
+      <w:pPr>
+        <w:rPr>
+          <w:rFonts w:hint="default" w:ascii="Times New Roman" w:hAnsi="Times New Roman" w:cs="Times New Roman"/>
+          <w:sz w:val="22"/>
+          <w:szCs w:val="22"/>
+          <w:lang w:val="en-GB"/>
+        </w:rPr>
+      </w:pPr>
+    </w:p>
+    <w:p>
+      <w:pPr>
+        <w:rPr>
+          <w:rFonts w:hint="default" w:ascii="Times New Roman" w:hAnsi="Times New Roman" w:cs="Times New Roman"/>
+          <w:sz w:val="22"/>
+          <w:szCs w:val="22"/>
+          <w:lang w:val="en-GB"/>
+        </w:rPr>
+      </w:pPr>
+    </w:p>
+    <w:p>
+      <w:pPr>
+        <w:rPr>
+          <w:rFonts w:hint="default" w:ascii="Times New Roman" w:hAnsi="Times New Roman" w:cs="Times New Roman"/>
+          <w:sz w:val="22"/>
+          <w:szCs w:val="22"/>
+          <w:lang w:val="en-GB"/>
+        </w:rPr>
+      </w:pPr>
+    </w:p>
+    <w:p>
+      <w:pPr>
+        <w:rPr>
+          <w:rFonts w:hint="default" w:ascii="Times New Roman" w:hAnsi="Times New Roman" w:cs="Times New Roman"/>
+          <w:sz w:val="22"/>
+          <w:szCs w:val="22"/>
+          <w:lang w:val="en-GB"/>
+        </w:rPr>
+      </w:pPr>
+    </w:p>
+    <w:p>
+      <w:pPr>
+        <w:numPr>
+          <w:ilvl w:val="0"/>
+          <w:numId w:val="0"/>
+        </w:numPr>
+        <w:ind w:leftChars="0"/>
+        <w:rPr>
+          <w:rFonts w:hint="default" w:ascii="Times New Roman" w:hAnsi="Times New Roman" w:cs="Times New Roman"/>
+          <w:sz w:val="22"/>
+          <w:szCs w:val="22"/>
+          <w:lang w:val="en-GB"/>
+        </w:rPr>
+      </w:pPr>
+      <w:r>
+        <w:rPr>
+          <w:rFonts w:hint="default" w:ascii="Times New Roman" w:hAnsi="Times New Roman" w:cs="Times New Roman"/>
+          <w:sz w:val="22"/>
+          <w:szCs w:val="22"/>
+          <w:lang w:val="en-GB"/>
+        </w:rPr>
+        <w:t>Mechanics</w:t>
+      </w:r>
+    </w:p>
+    <w:p>
+      <w:pPr>
+        <w:numPr>
+          <w:ilvl w:val="0"/>
+          <w:numId w:val="3"/>
+        </w:numPr>
+        <w:ind w:left="420" w:leftChars="0" w:hanging="420" w:firstLineChars="0"/>
+        <w:rPr>
+          <w:rFonts w:hint="default" w:ascii="Times New Roman" w:hAnsi="Times New Roman" w:cs="Times New Roman"/>
+          <w:sz w:val="22"/>
+          <w:szCs w:val="22"/>
+          <w:lang w:val="en-GB"/>
+        </w:rPr>
+      </w:pPr>
+      <w:r>
+        <w:rPr>
+          <w:rFonts w:hint="default" w:ascii="Times New Roman" w:hAnsi="Times New Roman" w:cs="Times New Roman"/>
+          <w:sz w:val="22"/>
+          <w:szCs w:val="22"/>
+          <w:lang w:val="en-GB"/>
+        </w:rPr>
+        <w:t>Basic inventory system</w:t>
+      </w:r>
+    </w:p>
+    <w:p>
+      <w:pPr>
+        <w:numPr>
+          <w:ilvl w:val="1"/>
+          <w:numId w:val="3"/>
+        </w:numPr>
+        <w:ind w:left="840" w:leftChars="0" w:hanging="420" w:firstLineChars="0"/>
+        <w:rPr>
+          <w:rFonts w:hint="default" w:ascii="Times New Roman" w:hAnsi="Times New Roman" w:cs="Times New Roman"/>
+          <w:sz w:val="22"/>
+          <w:szCs w:val="22"/>
+          <w:lang w:val="en-GB"/>
+        </w:rPr>
+      </w:pPr>
+      <w:r>
+        <w:rPr>
+          <w:rFonts w:hint="default" w:ascii="Times New Roman" w:hAnsi="Times New Roman" w:cs="Times New Roman"/>
+          <w:sz w:val="22"/>
+          <w:szCs w:val="22"/>
+          <w:lang w:val="en-GB"/>
+        </w:rPr>
+        <w:t>Allowing the user to store a powerup - to use it when needed. Or keys to a door or coins.</w:t>
+      </w:r>
+    </w:p>
+    <w:p>
+      <w:pPr>
+        <w:numPr>
+          <w:ilvl w:val="1"/>
+          <w:numId w:val="3"/>
+        </w:numPr>
+        <w:ind w:left="840" w:leftChars="0" w:hanging="420" w:firstLineChars="0"/>
+        <w:rPr>
+          <w:rFonts w:hint="default" w:ascii="Times New Roman" w:hAnsi="Times New Roman" w:cs="Times New Roman"/>
+          <w:sz w:val="22"/>
+          <w:szCs w:val="22"/>
+          <w:lang w:val="en-GB"/>
+        </w:rPr>
+      </w:pPr>
+      <w:r>
+        <w:rPr>
+          <w:rFonts w:hint="default" w:ascii="Times New Roman" w:hAnsi="Times New Roman" w:cs="Times New Roman"/>
+          <w:sz w:val="22"/>
+          <w:szCs w:val="22"/>
+          <w:lang w:val="en-GB"/>
+        </w:rPr>
+        <w:t xml:space="preserve">So the user can bypass a difficult part of the level through the use of a power-up they acquired earlier in the game. </w:t>
+      </w:r>
+    </w:p>
+    <w:p>
+      <w:pPr>
+        <w:numPr>
+          <w:ilvl w:val="1"/>
+          <w:numId w:val="3"/>
+        </w:numPr>
+        <w:ind w:left="840" w:leftChars="0" w:hanging="420" w:firstLineChars="0"/>
+        <w:rPr>
+          <w:rFonts w:hint="default" w:ascii="Times New Roman" w:hAnsi="Times New Roman" w:cs="Times New Roman"/>
+          <w:sz w:val="22"/>
+          <w:szCs w:val="22"/>
+          <w:lang w:val="en-GB"/>
+        </w:rPr>
+      </w:pPr>
+      <w:r>
+        <w:rPr>
+          <w:rFonts w:hint="default" w:ascii="Times New Roman" w:hAnsi="Times New Roman" w:cs="Times New Roman"/>
+          <w:sz w:val="22"/>
+          <w:szCs w:val="22"/>
+          <w:lang w:val="en-GB"/>
+        </w:rPr>
+        <w:t xml:space="preserve">Gives the player the choice on when to have a decrease in difficulty due to a power up. </w:t>
+      </w:r>
+    </w:p>
+    <w:p>
+      <w:pPr>
+        <w:numPr>
+          <w:ilvl w:val="1"/>
+          <w:numId w:val="3"/>
+        </w:numPr>
+        <w:ind w:left="840" w:leftChars="0" w:hanging="420" w:firstLineChars="0"/>
+        <w:rPr>
+          <w:rFonts w:hint="default" w:ascii="Times New Roman" w:hAnsi="Times New Roman" w:cs="Times New Roman"/>
+          <w:sz w:val="22"/>
+          <w:szCs w:val="22"/>
+          <w:lang w:val="en-GB"/>
+        </w:rPr>
+      </w:pPr>
+      <w:r>
+        <w:rPr>
+          <w:rFonts w:hint="default" w:ascii="Times New Roman" w:hAnsi="Times New Roman" w:cs="Times New Roman"/>
+          <w:sz w:val="22"/>
+          <w:szCs w:val="22"/>
+          <w:lang w:val="en-GB"/>
+        </w:rPr>
+        <w:t xml:space="preserve">Gives an incentive for the player to explore the whole level. </w:t>
+      </w:r>
+    </w:p>
+    <w:p>
+      <w:pPr>
+        <w:numPr>
+          <w:numId w:val="0"/>
+        </w:numPr>
+        <w:ind w:left="840" w:leftChars="0"/>
+        <w:rPr>
+          <w:rFonts w:hint="default" w:ascii="Times New Roman" w:hAnsi="Times New Roman" w:cs="Times New Roman"/>
+          <w:sz w:val="22"/>
+          <w:szCs w:val="22"/>
+          <w:lang w:val="en-GB"/>
+        </w:rPr>
+      </w:pPr>
+    </w:p>
+    <w:p>
+      <w:pPr>
+        <w:numPr>
+          <w:ilvl w:val="0"/>
+          <w:numId w:val="4"/>
+        </w:numPr>
+        <w:ind w:left="420" w:leftChars="0" w:hanging="420" w:firstLineChars="0"/>
+        <w:rPr>
+          <w:rFonts w:hint="default" w:ascii="Times New Roman" w:hAnsi="Times New Roman" w:cs="Times New Roman"/>
+          <w:sz w:val="22"/>
+          <w:szCs w:val="22"/>
+          <w:lang w:val="en-GB"/>
+        </w:rPr>
+      </w:pPr>
+      <w:r>
+        <w:rPr>
+          <w:rFonts w:hint="default" w:ascii="Times New Roman" w:hAnsi="Times New Roman" w:cs="Times New Roman"/>
+          <w:sz w:val="22"/>
+          <w:szCs w:val="22"/>
+          <w:lang w:val="en-GB"/>
+        </w:rPr>
+        <w:t>NPCs</w:t>
+      </w:r>
+    </w:p>
+    <w:p>
+      <w:pPr>
+        <w:numPr>
+          <w:ilvl w:val="1"/>
+          <w:numId w:val="4"/>
+        </w:numPr>
+        <w:ind w:left="840" w:leftChars="0" w:hanging="420" w:firstLineChars="0"/>
+        <w:rPr>
+          <w:rFonts w:hint="default" w:ascii="Times New Roman" w:hAnsi="Times New Roman" w:cs="Times New Roman"/>
+          <w:sz w:val="22"/>
+          <w:szCs w:val="22"/>
+          <w:lang w:val="en-GB"/>
+        </w:rPr>
+      </w:pPr>
+      <w:r>
+        <w:rPr>
+          <w:rFonts w:hint="default" w:ascii="Times New Roman" w:hAnsi="Times New Roman" w:cs="Times New Roman"/>
+          <w:sz w:val="22"/>
+          <w:szCs w:val="22"/>
+          <w:lang w:val="en-GB"/>
+        </w:rPr>
+        <w:t>NPCs will appear throughout the game levels.</w:t>
+      </w:r>
+    </w:p>
+    <w:p>
+      <w:pPr>
+        <w:numPr>
+          <w:ilvl w:val="1"/>
+          <w:numId w:val="4"/>
+        </w:numPr>
+        <w:ind w:left="840" w:leftChars="0" w:hanging="420" w:firstLineChars="0"/>
+        <w:rPr>
+          <w:rFonts w:hint="default" w:ascii="Times New Roman" w:hAnsi="Times New Roman" w:cs="Times New Roman"/>
+          <w:sz w:val="22"/>
+          <w:szCs w:val="22"/>
+          <w:lang w:val="en-GB"/>
+        </w:rPr>
+      </w:pPr>
+      <w:r>
+        <w:rPr>
+          <w:rFonts w:hint="default" w:ascii="Times New Roman" w:hAnsi="Times New Roman" w:cs="Times New Roman"/>
+          <w:sz w:val="22"/>
+          <w:szCs w:val="22"/>
+          <w:lang w:val="en-GB"/>
+        </w:rPr>
+        <w:t>They will try to lead you to a certain route.</w:t>
+      </w:r>
+    </w:p>
+    <w:p>
+      <w:pPr>
+        <w:numPr>
+          <w:ilvl w:val="1"/>
+          <w:numId w:val="4"/>
+        </w:numPr>
+        <w:ind w:left="840" w:leftChars="0" w:hanging="420" w:firstLineChars="0"/>
+        <w:rPr>
+          <w:rFonts w:hint="default" w:ascii="Times New Roman" w:hAnsi="Times New Roman" w:cs="Times New Roman"/>
+          <w:sz w:val="22"/>
+          <w:szCs w:val="22"/>
+          <w:lang w:val="en-GB"/>
+        </w:rPr>
+      </w:pPr>
+      <w:r>
+        <w:rPr>
+          <w:rFonts w:hint="default" w:ascii="Times New Roman" w:hAnsi="Times New Roman" w:cs="Times New Roman"/>
+          <w:sz w:val="22"/>
+          <w:szCs w:val="22"/>
+          <w:lang w:val="en-GB"/>
+        </w:rPr>
+        <w:t>Dialogue system - allowing the player to choose a response to what the NPC says.</w:t>
+      </w:r>
+    </w:p>
+    <w:p>
+      <w:pPr>
+        <w:numPr>
+          <w:ilvl w:val="1"/>
+          <w:numId w:val="4"/>
+        </w:numPr>
+        <w:ind w:left="840" w:leftChars="0" w:hanging="420" w:firstLineChars="0"/>
+        <w:rPr>
+          <w:rFonts w:hint="default" w:ascii="Times New Roman" w:hAnsi="Times New Roman" w:cs="Times New Roman"/>
+          <w:sz w:val="22"/>
+          <w:szCs w:val="22"/>
+          <w:lang w:val="en-GB"/>
+        </w:rPr>
+      </w:pPr>
+      <w:r>
+        <w:rPr>
+          <w:rFonts w:hint="default" w:ascii="Times New Roman" w:hAnsi="Times New Roman" w:cs="Times New Roman"/>
+          <w:sz w:val="22"/>
+          <w:szCs w:val="22"/>
+          <w:lang w:val="en-GB"/>
+        </w:rPr>
+        <w:t>Ther</w:t>
+      </w:r>
       <w:bookmarkStart w:id="0" w:name="_GoBack"/>
       <w:bookmarkEnd w:id="0"/>
     </w:p>
     <w:p>
       <w:pPr>
-        <w:rPr>
-          <w:rFonts w:hint="default" w:ascii="Times New Roman" w:hAnsi="Times New Roman" w:cs="Times New Roman"/>
-          <w:sz w:val="22"/>
-          <w:szCs w:val="22"/>
-          <w:lang w:val="en-GB"/>
-        </w:rPr>
-      </w:pPr>
-    </w:p>
-    <w:p>
-      <w:pPr>
-        <w:rPr>
-          <w:rFonts w:hint="default" w:ascii="Times New Roman" w:hAnsi="Times New Roman" w:cs="Times New Roman"/>
-          <w:sz w:val="22"/>
-          <w:szCs w:val="22"/>
-          <w:lang w:val="en-GB"/>
-        </w:rPr>
-      </w:pPr>
-    </w:p>
-    <w:p>
-      <w:pPr>
-        <w:rPr>
-          <w:rFonts w:hint="default" w:ascii="Times New Roman" w:hAnsi="Times New Roman" w:cs="Times New Roman"/>
-          <w:sz w:val="22"/>
-          <w:szCs w:val="22"/>
-          <w:lang w:val="en-GB"/>
-        </w:rPr>
-      </w:pPr>
-    </w:p>
-    <w:p>
-      <w:pPr>
-        <w:rPr>
-          <w:rFonts w:hint="default" w:ascii="Times New Roman" w:hAnsi="Times New Roman" w:cs="Times New Roman"/>
-          <w:sz w:val="22"/>
-          <w:szCs w:val="22"/>
-          <w:lang w:val="en-GB"/>
-        </w:rPr>
-      </w:pPr>
-    </w:p>
-    <w:p>
-      <w:pPr>
-        <w:rPr>
-          <w:rFonts w:hint="default" w:ascii="Times New Roman" w:hAnsi="Times New Roman" w:cs="Times New Roman"/>
-          <w:sz w:val="22"/>
-          <w:szCs w:val="22"/>
-          <w:lang w:val="en-GB"/>
-        </w:rPr>
-      </w:pPr>
-      <w:r>
-        <w:rPr>
-          <w:rFonts w:hint="default" w:ascii="Times New Roman" w:hAnsi="Times New Roman" w:cs="Times New Roman"/>
-          <w:sz w:val="22"/>
-          <w:szCs w:val="22"/>
-          <w:lang w:val="en-GB"/>
-        </w:rPr>
-        <w:t>Conclusion</w:t>
-      </w:r>
-    </w:p>
-    <w:p>
-      <w:pPr>
-        <w:rPr>
-          <w:rFonts w:hint="default" w:ascii="Times New Roman" w:hAnsi="Times New Roman" w:cs="Times New Roman"/>
-          <w:sz w:val="22"/>
-          <w:szCs w:val="22"/>
-          <w:lang w:val="en-GB"/>
-        </w:rPr>
-      </w:pPr>
-      <w:r>
-        <w:rPr>
-          <w:rFonts w:hint="default" w:ascii="Times New Roman" w:hAnsi="Times New Roman" w:cs="Times New Roman"/>
-          <w:sz w:val="22"/>
-          <w:szCs w:val="22"/>
-          <w:lang w:val="en-GB"/>
-        </w:rPr>
-        <w:t>In conclusion I have learnt that -</w:t>
-      </w:r>
-    </w:p>
-    <w:p>
-      <w:pPr>
-        <w:rPr>
-          <w:rFonts w:hint="default" w:ascii="Times New Roman" w:hAnsi="Times New Roman" w:cs="Times New Roman"/>
-          <w:sz w:val="22"/>
-          <w:szCs w:val="22"/>
-          <w:lang w:val="en-GB"/>
-        </w:rPr>
-      </w:pPr>
+        <w:numPr>
+          <w:ilvl w:val="1"/>
+          <w:numId w:val="4"/>
+        </w:numPr>
+        <w:ind w:left="840" w:leftChars="0" w:hanging="420" w:firstLineChars="0"/>
+        <w:rPr>
+          <w:rFonts w:hint="default" w:ascii="Times New Roman" w:hAnsi="Times New Roman" w:cs="Times New Roman"/>
+          <w:sz w:val="22"/>
+          <w:szCs w:val="22"/>
+          <w:lang w:val="en-GB"/>
+        </w:rPr>
+      </w:pPr>
+      <w:r>
+        <w:rPr>
+          <w:rFonts w:hint="default" w:ascii="Times New Roman" w:hAnsi="Times New Roman" w:cs="Times New Roman"/>
+          <w:sz w:val="22"/>
+          <w:szCs w:val="22"/>
+          <w:lang w:val="en-GB"/>
+        </w:rPr>
+        <w:t>Basic ‘quest’ system</w:t>
+      </w:r>
+    </w:p>
+    <w:p>
+      <w:pPr>
+        <w:numPr>
+          <w:ilvl w:val="2"/>
+          <w:numId w:val="4"/>
+        </w:numPr>
+        <w:ind w:left="1260" w:leftChars="0" w:hanging="420" w:firstLineChars="0"/>
+        <w:rPr>
+          <w:rFonts w:hint="default" w:ascii="Times New Roman" w:hAnsi="Times New Roman" w:cs="Times New Roman"/>
+          <w:sz w:val="22"/>
+          <w:szCs w:val="22"/>
+          <w:lang w:val="en-GB"/>
+        </w:rPr>
+      </w:pPr>
+      <w:r>
+        <w:rPr>
+          <w:rFonts w:hint="default" w:ascii="Times New Roman" w:hAnsi="Times New Roman" w:cs="Times New Roman"/>
+          <w:sz w:val="22"/>
+          <w:szCs w:val="22"/>
+          <w:lang w:val="en-GB"/>
+        </w:rPr>
+        <w:t xml:space="preserve">NPC will want you to do a certain thing; eg rescue stranded refugees on a side path. </w:t>
+      </w:r>
+    </w:p>
+    <w:p>
+      <w:pPr>
+        <w:numPr>
+          <w:ilvl w:val="2"/>
+          <w:numId w:val="4"/>
+        </w:numPr>
+        <w:ind w:left="1260" w:leftChars="0" w:hanging="420" w:firstLineChars="0"/>
+        <w:rPr>
+          <w:rFonts w:hint="default" w:ascii="Times New Roman" w:hAnsi="Times New Roman" w:cs="Times New Roman"/>
+          <w:sz w:val="22"/>
+          <w:szCs w:val="22"/>
+          <w:lang w:val="en-GB"/>
+        </w:rPr>
+      </w:pPr>
+      <w:r>
+        <w:rPr>
+          <w:rFonts w:hint="default" w:ascii="Times New Roman" w:hAnsi="Times New Roman" w:cs="Times New Roman"/>
+          <w:sz w:val="22"/>
+          <w:szCs w:val="22"/>
+          <w:lang w:val="en-GB"/>
+        </w:rPr>
+        <w:t>Rewards will be in the form of points, keys to unlock a door or a power up.</w:t>
+      </w:r>
+    </w:p>
+    <w:p>
+      <w:pPr>
+        <w:numPr>
+          <w:ilvl w:val="1"/>
+          <w:numId w:val="4"/>
+        </w:numPr>
+        <w:ind w:left="840" w:leftChars="0" w:hanging="420" w:firstLineChars="0"/>
+        <w:rPr>
+          <w:rFonts w:hint="default" w:ascii="Times New Roman" w:hAnsi="Times New Roman" w:cs="Times New Roman"/>
+          <w:sz w:val="22"/>
+          <w:szCs w:val="22"/>
+          <w:lang w:val="en-GB"/>
+        </w:rPr>
+      </w:pPr>
+      <w:r>
+        <w:rPr>
+          <w:rFonts w:hint="default" w:ascii="Times New Roman" w:hAnsi="Times New Roman" w:cs="Times New Roman"/>
+          <w:sz w:val="22"/>
+          <w:szCs w:val="22"/>
+          <w:lang w:val="pl-PL"/>
+        </w:rPr>
+        <w:t>NPC relations system - NPCs will like a player from 0 to 100 relation points</w:t>
+      </w:r>
+      <w:r>
+        <w:rPr>
+          <w:rFonts w:hint="default" w:ascii="Times New Roman" w:hAnsi="Times New Roman" w:cs="Times New Roman"/>
+          <w:sz w:val="22"/>
+          <w:szCs w:val="22"/>
+          <w:lang w:val="en-GB"/>
+        </w:rPr>
+        <w:t>, which will stay consistent throughout the different levels - some NPCs will reappear at different points in the game, giving the player different dialogue/progression options.</w:t>
+      </w:r>
     </w:p>
     <w:p>
       <w:pPr>
         <w:numPr>
           <w:ilvl w:val="0"/>
-          <w:numId w:val="2"/>
+          <w:numId w:val="4"/>
         </w:numPr>
         <w:ind w:left="420" w:leftChars="0" w:hanging="420" w:firstLineChars="0"/>
         <w:rPr>
@@ -330,93 +1304,66 @@
           <w:szCs w:val="22"/>
           <w:lang w:val="en-GB"/>
         </w:rPr>
-        <w:t xml:space="preserve">Player engagement is important. </w:t>
-      </w:r>
-    </w:p>
-    <w:p>
-      <w:pPr>
-        <w:numPr>
-          <w:ilvl w:val="0"/>
-          <w:numId w:val="2"/>
-        </w:numPr>
-        <w:ind w:left="420" w:leftChars="0" w:hanging="420" w:firstLineChars="0"/>
-        <w:rPr>
-          <w:rFonts w:hint="default" w:ascii="Times New Roman" w:hAnsi="Times New Roman" w:cs="Times New Roman"/>
-          <w:sz w:val="22"/>
-          <w:szCs w:val="22"/>
-          <w:lang w:val="en-GB"/>
-        </w:rPr>
-      </w:pPr>
-      <w:r>
-        <w:rPr>
-          <w:rFonts w:hint="default" w:ascii="Times New Roman" w:hAnsi="Times New Roman" w:cs="Times New Roman"/>
-          <w:sz w:val="22"/>
-          <w:szCs w:val="22"/>
-          <w:lang w:val="en-GB"/>
-        </w:rPr>
-        <w:t>The experience needs to be rewarding.</w:t>
-      </w:r>
-    </w:p>
-    <w:p>
-      <w:pPr>
-        <w:numPr>
-          <w:ilvl w:val="0"/>
-          <w:numId w:val="2"/>
-        </w:numPr>
-        <w:ind w:left="420" w:leftChars="0" w:hanging="420" w:firstLineChars="0"/>
-        <w:rPr>
-          <w:rFonts w:hint="default" w:ascii="Times New Roman" w:hAnsi="Times New Roman" w:cs="Times New Roman"/>
-          <w:sz w:val="22"/>
-          <w:szCs w:val="22"/>
-          <w:lang w:val="en-GB"/>
-        </w:rPr>
-      </w:pPr>
-      <w:r>
-        <w:rPr>
-          <w:rFonts w:hint="default" w:ascii="Times New Roman" w:hAnsi="Times New Roman" w:cs="Times New Roman"/>
-          <w:sz w:val="22"/>
-          <w:szCs w:val="22"/>
-          <w:lang w:val="en-GB"/>
-        </w:rPr>
-        <w:t xml:space="preserve">Non-player characters need to resemble real players as much as possible - since gameplay alongside real players had much higher user engagement. </w:t>
-      </w:r>
-    </w:p>
-    <w:p>
-      <w:pPr>
-        <w:numPr>
-          <w:ilvl w:val="0"/>
-          <w:numId w:val="2"/>
-        </w:numPr>
-        <w:ind w:left="420" w:leftChars="0" w:hanging="420" w:firstLineChars="0"/>
-        <w:rPr>
-          <w:rFonts w:hint="default" w:ascii="Times New Roman" w:hAnsi="Times New Roman" w:cs="Times New Roman"/>
-          <w:sz w:val="22"/>
-          <w:szCs w:val="22"/>
-          <w:lang w:val="en-GB"/>
-        </w:rPr>
-      </w:pPr>
-      <w:r>
-        <w:rPr>
-          <w:rFonts w:hint="default" w:ascii="Times New Roman" w:hAnsi="Times New Roman" w:cs="Times New Roman"/>
-          <w:sz w:val="22"/>
-          <w:szCs w:val="22"/>
-          <w:lang w:val="en-GB"/>
-        </w:rPr>
-        <w:t xml:space="preserve">The game should give feedback to the user to show how he is performing. In regards to the educational aspect most importantly. </w:t>
-      </w:r>
-    </w:p>
-    <w:p>
-      <w:pPr>
-        <w:rPr>
-          <w:rFonts w:hint="default" w:ascii="Times New Roman" w:hAnsi="Times New Roman" w:cs="Times New Roman"/>
-          <w:sz w:val="22"/>
-          <w:szCs w:val="22"/>
-          <w:lang w:val="en-GB"/>
-        </w:rPr>
-      </w:pPr>
-    </w:p>
-    <w:p>
-      <w:pPr>
+        <w:t>Level Design - non-linear</w:t>
+      </w:r>
+    </w:p>
+    <w:p>
+      <w:pPr>
+        <w:numPr>
+          <w:ilvl w:val="1"/>
+          <w:numId w:val="4"/>
+        </w:numPr>
+        <w:ind w:left="840" w:leftChars="0" w:hanging="420" w:firstLineChars="0"/>
+        <w:rPr>
+          <w:rFonts w:hint="default" w:ascii="Times New Roman" w:hAnsi="Times New Roman" w:cs="Times New Roman"/>
+          <w:sz w:val="22"/>
+          <w:szCs w:val="22"/>
+          <w:lang w:val="en-GB"/>
+        </w:rPr>
+      </w:pPr>
+      <w:r>
+        <w:rPr>
+          <w:rFonts w:hint="default" w:ascii="Times New Roman" w:hAnsi="Times New Roman" w:cs="Times New Roman"/>
+          <w:sz w:val="22"/>
+          <w:szCs w:val="22"/>
+          <w:lang w:val="en-GB"/>
+        </w:rPr>
+        <w:t xml:space="preserve">There will be one ‘end goal’ - but there will be more than one path leading to it. </w:t>
+      </w:r>
+    </w:p>
+    <w:p>
+      <w:pPr>
+        <w:numPr>
+          <w:ilvl w:val="1"/>
+          <w:numId w:val="4"/>
+        </w:numPr>
+        <w:ind w:left="840" w:leftChars="0" w:hanging="420" w:firstLineChars="0"/>
+        <w:rPr>
+          <w:rFonts w:hint="default" w:ascii="Times New Roman" w:hAnsi="Times New Roman" w:cs="Times New Roman"/>
+          <w:sz w:val="22"/>
+          <w:szCs w:val="22"/>
+          <w:lang w:val="en-GB"/>
+        </w:rPr>
+      </w:pPr>
+      <w:r>
+        <w:rPr>
+          <w:rFonts w:hint="default" w:ascii="Times New Roman" w:hAnsi="Times New Roman" w:cs="Times New Roman"/>
+          <w:sz w:val="22"/>
+          <w:szCs w:val="22"/>
+          <w:lang w:val="en-GB"/>
+        </w:rPr>
+        <w:t xml:space="preserve">Giving the player the choice of the route. </w:t>
+      </w:r>
+    </w:p>
+    <w:p>
+      <w:pPr>
+        <w:numPr>
+          <w:numId w:val="0"/>
+        </w:numPr>
+        <w:tabs>
+          <w:tab w:val="left" w:pos="840"/>
+        </w:tabs>
+        <w:ind w:leftChars="0"/>
         <w:rPr>
           <w:rFonts w:hint="default" w:ascii="Times New Roman" w:hAnsi="Times New Roman" w:cs="Times New Roman"/>
           <w:sz w:val="22"/>
@@ -612,8 +1559,148 @@
 <file path=word/numbering.xml><?xml version="1.0" encoding="utf-8"?>
 <w:numbering xmlns:wpc="http://schemas.microsoft.com/office/word/2010/wordprocessingCanvas" xmlns:mc="http://schemas.openxmlformats.org/markup-compatibility/2006" xmlns:o="urn:schemas-microsoft-com:office:office" xmlns:r="http://schemas.openxmlformats.org/officeDocument/2006/relationships" xmlns:m="http://schemas.openxmlformats.org/officeDocument/2006/math" xmlns:v="urn:schemas-microsoft-com:vml" xmlns:wp14="http://schemas.microsoft.com/office/word/2010/wordprocessingDrawing" xmlns:wp="http://schemas.openxmlformats.org/drawingml/2006/wordprocessingDrawing" xmlns:w10="urn:schemas-microsoft-com:office:word" xmlns:w="http://schemas.openxmlformats.org/wordprocessingml/2006/main" xmlns:w14="http://schemas.microsoft.com/office/word/2010/wordml" xmlns:wpg="http://schemas.microsoft.com/office/word/2010/wordprocessingGroup" xmlns:wpi="http://schemas.microsoft.com/office/word/2010/wordprocessingInk" xmlns:wne="http://schemas.microsoft.com/office/word/2006/wordml" xmlns:wps="http://schemas.microsoft.com/office/word/2010/wordprocessingShape" mc:Ignorable="w14 wp14">
   <w:abstractNum w:abstractNumId="0">
+    <w:nsid w:val="ACD55ACB"/>
+    <w:multiLevelType w:val="multilevel"/>
+    <w:tmpl w:val="ACD55ACB"/>
+    <w:lvl w:ilvl="0" w:tentative="0">
+      <w:start w:val="1"/>
+      <w:numFmt w:val="bullet"/>
+      <w:lvlText w:val=""/>
+      <w:lvlJc w:val="left"/>
+      <w:pPr>
+        <w:tabs>
+          <w:tab w:val="left" w:pos="420"/>
+        </w:tabs>
+        <w:ind w:left="420" w:leftChars="0" w:hanging="420" w:firstLineChars="0"/>
+      </w:pPr>
+      <w:rPr>
+        <w:rFonts w:hint="default" w:ascii="Wingdings" w:hAnsi="Wingdings"/>
+      </w:rPr>
+    </w:lvl>
+    <w:lvl w:ilvl="1" w:tentative="0">
+      <w:start w:val="1"/>
+      <w:numFmt w:val="bullet"/>
+      <w:lvlText w:val=""/>
+      <w:lvlJc w:val="left"/>
+      <w:pPr>
+        <w:tabs>
+          <w:tab w:val="left" w:pos="840"/>
+        </w:tabs>
+        <w:ind w:left="840" w:leftChars="0" w:hanging="420" w:firstLineChars="0"/>
+      </w:pPr>
+      <w:rPr>
+        <w:rFonts w:hint="default" w:ascii="Wingdings" w:hAnsi="Wingdings"/>
+      </w:rPr>
+    </w:lvl>
+    <w:lvl w:ilvl="2" w:tentative="0">
+      <w:start w:val="1"/>
+      <w:numFmt w:val="bullet"/>
+      <w:lvlText w:val=""/>
+      <w:lvlJc w:val="left"/>
+      <w:pPr>
+        <w:tabs>
+          <w:tab w:val="left" w:pos="1260"/>
+        </w:tabs>
+        <w:ind w:left="1260" w:leftChars="0" w:hanging="420" w:firstLineChars="0"/>
+      </w:pPr>
+      <w:rPr>
+        <w:rFonts w:hint="default" w:ascii="Wingdings" w:hAnsi="Wingdings"/>
+      </w:rPr>
+    </w:lvl>
+    <w:lvl w:ilvl="3" w:tentative="0">
+      <w:start w:val="1"/>
+      <w:numFmt w:val="bullet"/>
+      <w:lvlText w:val=""/>
+      <w:lvlJc w:val="left"/>
+      <w:pPr>
+        <w:tabs>
+          <w:tab w:val="left" w:pos="1680"/>
+        </w:tabs>
+        <w:ind w:left="1680" w:leftChars="0" w:hanging="420" w:firstLineChars="0"/>
+      </w:pPr>
+      <w:rPr>
+        <w:rFonts w:hint="default" w:ascii="Wingdings" w:hAnsi="Wingdings"/>
+      </w:rPr>
+    </w:lvl>
+    <w:lvl w:ilvl="4" w:tentative="0">
+      <w:start w:val="1"/>
+      <w:numFmt w:val="bullet"/>
+      <w:lvlText w:val=""/>
+      <w:lvlJc w:val="left"/>
+      <w:pPr>
+        <w:tabs>
+          <w:tab w:val="left" w:pos="2100"/>
+        </w:tabs>
+        <w:ind w:left="2100" w:leftChars="0" w:hanging="420" w:firstLineChars="0"/>
+      </w:pPr>
+      <w:rPr>
+        <w:rFonts w:hint="default" w:ascii="Wingdings" w:hAnsi="Wingdings"/>
+      </w:rPr>
+    </w:lvl>
+    <w:lvl w:ilvl="5" w:tentative="0">
+      <w:start w:val="1"/>
+      <w:numFmt w:val="bullet"/>
+      <w:lvlText w:val=""/>
+      <w:lvlJc w:val="left"/>
+      <w:pPr>
+        <w:tabs>
+          <w:tab w:val="left" w:pos="2520"/>
+        </w:tabs>
+        <w:ind w:left="2520" w:leftChars="0" w:hanging="420" w:firstLineChars="0"/>
+      </w:pPr>
+      <w:rPr>
+        <w:rFonts w:hint="default" w:ascii="Wingdings" w:hAnsi="Wingdings"/>
+      </w:rPr>
+    </w:lvl>
+    <w:lvl w:ilvl="6" w:tentative="0">
+      <w:start w:val="1"/>
+      <w:numFmt w:val="bullet"/>
+      <w:lvlText w:val=""/>
+      <w:lvlJc w:val="left"/>
+      <w:pPr>
+        <w:tabs>
+          <w:tab w:val="left" w:pos="2940"/>
+        </w:tabs>
+        <w:ind w:left="2940" w:leftChars="0" w:hanging="420" w:firstLineChars="0"/>
+      </w:pPr>
+      <w:rPr>
+        <w:rFonts w:hint="default" w:ascii="Wingdings" w:hAnsi="Wingdings"/>
+      </w:rPr>
+    </w:lvl>
+    <w:lvl w:ilvl="7" w:tentative="0">
+      <w:start w:val="1"/>
+      <w:numFmt w:val="bullet"/>
+      <w:lvlText w:val=""/>
+      <w:lvlJc w:val="left"/>
+      <w:pPr>
+        <w:tabs>
+          <w:tab w:val="left" w:pos="3360"/>
+        </w:tabs>
+        <w:ind w:left="3360" w:leftChars="0" w:hanging="420" w:firstLineChars="0"/>
+      </w:pPr>
+      <w:rPr>
+        <w:rFonts w:hint="default" w:ascii="Wingdings" w:hAnsi="Wingdings"/>
+      </w:rPr>
+    </w:lvl>
+    <w:lvl w:ilvl="8" w:tentative="0">
+      <w:start w:val="1"/>
+      <w:numFmt w:val="bullet"/>
+      <w:lvlText w:val=""/>
+      <w:lvlJc w:val="left"/>
+      <w:pPr>
+        <w:tabs>
+          <w:tab w:val="left" w:pos="3780"/>
+        </w:tabs>
+        <w:ind w:left="3780" w:leftChars="0" w:hanging="420" w:firstLineChars="0"/>
+      </w:pPr>
+      <w:rPr>
+        <w:rFonts w:hint="default" w:ascii="Wingdings" w:hAnsi="Wingdings"/>
+      </w:rPr>
+    </w:lvl>
+  </w:abstractNum>
+  <w:abstractNum w:abstractNumId="1">
     <w:nsid w:val="DA905C4E"/>
-    <w:multiLevelType w:val="singleLevel"/>
+    <w:multiLevelType w:val="multilevel"/>
     <w:tmpl w:val="DA905C4E"/>
     <w:lvl w:ilvl="0" w:tentative="0">
       <w:start w:val="1"/>
@@ -630,8 +1717,128 @@
         <w:rFonts w:hint="default" w:ascii="Wingdings" w:hAnsi="Wingdings"/>
       </w:rPr>
     </w:lvl>
+    <w:lvl w:ilvl="1" w:tentative="0">
+      <w:start w:val="1"/>
+      <w:numFmt w:val="bullet"/>
+      <w:lvlText w:val=""/>
+      <w:lvlJc w:val="left"/>
+      <w:pPr>
+        <w:tabs>
+          <w:tab w:val="left" w:pos="840"/>
+        </w:tabs>
+        <w:ind w:left="840" w:leftChars="0" w:hanging="420" w:firstLineChars="0"/>
+      </w:pPr>
+      <w:rPr>
+        <w:rFonts w:hint="default" w:ascii="Wingdings" w:hAnsi="Wingdings"/>
+      </w:rPr>
+    </w:lvl>
+    <w:lvl w:ilvl="2" w:tentative="0">
+      <w:start w:val="1"/>
+      <w:numFmt w:val="bullet"/>
+      <w:lvlText w:val=""/>
+      <w:lvlJc w:val="left"/>
+      <w:pPr>
+        <w:tabs>
+          <w:tab w:val="left" w:pos="1260"/>
+        </w:tabs>
+        <w:ind w:left="1260" w:leftChars="0" w:hanging="420" w:firstLineChars="0"/>
+      </w:pPr>
+      <w:rPr>
+        <w:rFonts w:hint="default" w:ascii="Wingdings" w:hAnsi="Wingdings"/>
+      </w:rPr>
+    </w:lvl>
+    <w:lvl w:ilvl="3" w:tentative="0">
+      <w:start w:val="1"/>
+      <w:numFmt w:val="bullet"/>
+      <w:lvlText w:val=""/>
+      <w:lvlJc w:val="left"/>
+      <w:pPr>
+        <w:tabs>
+          <w:tab w:val="left" w:pos="1680"/>
+        </w:tabs>
+        <w:ind w:left="1680" w:leftChars="0" w:hanging="420" w:firstLineChars="0"/>
+      </w:pPr>
+      <w:rPr>
+        <w:rFonts w:hint="default" w:ascii="Wingdings" w:hAnsi="Wingdings"/>
+      </w:rPr>
+    </w:lvl>
+    <w:lvl w:ilvl="4" w:tentative="0">
+      <w:start w:val="1"/>
+      <w:numFmt w:val="bullet"/>
+      <w:lvlText w:val=""/>
+      <w:lvlJc w:val="left"/>
+      <w:pPr>
+        <w:tabs>
+          <w:tab w:val="left" w:pos="2100"/>
+        </w:tabs>
+        <w:ind w:left="2100" w:leftChars="0" w:hanging="420" w:firstLineChars="0"/>
+      </w:pPr>
+      <w:rPr>
+        <w:rFonts w:hint="default" w:ascii="Wingdings" w:hAnsi="Wingdings"/>
+      </w:rPr>
+    </w:lvl>
+    <w:lvl w:ilvl="5" w:tentative="0">
+      <w:start w:val="1"/>
+      <w:numFmt w:val="bullet"/>
+      <w:lvlText w:val=""/>
+      <w:lvlJc w:val="left"/>
+      <w:pPr>
+        <w:tabs>
+          <w:tab w:val="left" w:pos="2520"/>
+        </w:tabs>
+        <w:ind w:left="2520" w:leftChars="0" w:hanging="420" w:firstLineChars="0"/>
+      </w:pPr>
+      <w:rPr>
+        <w:rFonts w:hint="default" w:ascii="Wingdings" w:hAnsi="Wingdings"/>
+      </w:rPr>
+    </w:lvl>
+    <w:lvl w:ilvl="6" w:tentative="0">
+      <w:start w:val="1"/>
+      <w:numFmt w:val="bullet"/>
+      <w:lvlText w:val=""/>
+      <w:lvlJc w:val="left"/>
+      <w:pPr>
+        <w:tabs>
+          <w:tab w:val="left" w:pos="2940"/>
+        </w:tabs>
+        <w:ind w:left="2940" w:leftChars="0" w:hanging="420" w:firstLineChars="0"/>
+      </w:pPr>
+      <w:rPr>
+        <w:rFonts w:hint="default" w:ascii="Wingdings" w:hAnsi="Wingdings"/>
+      </w:rPr>
+    </w:lvl>
+    <w:lvl w:ilvl="7" w:tentative="0">
+      <w:start w:val="1"/>
+      <w:numFmt w:val="bullet"/>
+      <w:lvlText w:val=""/>
+      <w:lvlJc w:val="left"/>
+      <w:pPr>
+        <w:tabs>
+          <w:tab w:val="left" w:pos="3360"/>
+        </w:tabs>
+        <w:ind w:left="3360" w:leftChars="0" w:hanging="420" w:firstLineChars="0"/>
+      </w:pPr>
+      <w:rPr>
+        <w:rFonts w:hint="default" w:ascii="Wingdings" w:hAnsi="Wingdings"/>
+      </w:rPr>
+    </w:lvl>
+    <w:lvl w:ilvl="8" w:tentative="0">
+      <w:start w:val="1"/>
+      <w:numFmt w:val="bullet"/>
+      <w:lvlText w:val=""/>
+      <w:lvlJc w:val="left"/>
+      <w:pPr>
+        <w:tabs>
+          <w:tab w:val="left" w:pos="3780"/>
+        </w:tabs>
+        <w:ind w:left="3780" w:leftChars="0" w:hanging="420" w:firstLineChars="0"/>
+      </w:pPr>
+      <w:rPr>
+        <w:rFonts w:hint="default" w:ascii="Wingdings" w:hAnsi="Wingdings"/>
+      </w:rPr>
+    </w:lvl>
   </w:abstractNum>
-  <w:abstractNum w:abstractNumId="1">
+  <w:abstractNum w:abstractNumId="2">
     <w:nsid w:val="EDB7F890"/>
     <w:multiLevelType w:val="singleLevel"/>
     <w:tmpl w:val="EDB7F890"/>
@@ -651,11 +1858,157 @@
       </w:rPr>
     </w:lvl>
   </w:abstractNum>
+  <w:abstractNum w:abstractNumId="3">
+    <w:nsid w:val="48195937"/>
+    <w:multiLevelType w:val="multilevel"/>
+    <w:tmpl w:val="48195937"/>
+    <w:lvl w:ilvl="0" w:tentative="0">
+      <w:start w:val="1"/>
+      <w:numFmt w:val="bullet"/>
+      <w:lvlText w:val=""/>
+      <w:lvlJc w:val="left"/>
+      <w:pPr>
+        <w:tabs>
+          <w:tab w:val="left" w:pos="420"/>
+        </w:tabs>
+        <w:ind w:left="420" w:leftChars="0" w:hanging="420" w:firstLineChars="0"/>
+      </w:pPr>
+      <w:rPr>
+        <w:rFonts w:hint="default" w:ascii="Wingdings" w:hAnsi="Wingdings"/>
+      </w:rPr>
+    </w:lvl>
+    <w:lvl w:ilvl="1" w:tentative="0">
+      <w:start w:val="1"/>
+      <w:numFmt w:val="bullet"/>
+      <w:lvlText w:val=""/>
+      <w:lvlJc w:val="left"/>
+      <w:pPr>
+        <w:tabs>
+          <w:tab w:val="left" w:pos="840"/>
+        </w:tabs>
+        <w:ind w:left="840" w:leftChars="0" w:hanging="420" w:firstLineChars="0"/>
+      </w:pPr>
+      <w:rPr>
+        <w:rFonts w:hint="default" w:ascii="Wingdings" w:hAnsi="Wingdings"/>
+      </w:rPr>
+    </w:lvl>
+    <w:lvl w:ilvl="2" w:tentative="0">
+      <w:start w:val="1"/>
+      <w:numFmt w:val="bullet"/>
+      <w:lvlText w:val=""/>
+      <w:lvlJc w:val="left"/>
+      <w:pPr>
+        <w:tabs>
+          <w:tab w:val="left" w:pos="1260"/>
+        </w:tabs>
+        <w:ind w:left="1260" w:leftChars="0" w:hanging="420" w:firstLineChars="0"/>
+      </w:pPr>
+      <w:rPr>
+        <w:rFonts w:hint="default" w:ascii="Wingdings" w:hAnsi="Wingdings"/>
+      </w:rPr>
+    </w:lvl>
+    <w:lvl w:ilvl="3" w:tentative="0">
+      <w:start w:val="1"/>
+      <w:numFmt w:val="bullet"/>
+      <w:lvlText w:val=""/>
+      <w:lvlJc w:val="left"/>
+      <w:pPr>
+        <w:tabs>
+          <w:tab w:val="left" w:pos="1680"/>
+        </w:tabs>
+        <w:ind w:left="1680" w:leftChars="0" w:hanging="420" w:firstLineChars="0"/>
+      </w:pPr>
+      <w:rPr>
+        <w:rFonts w:hint="default" w:ascii="Wingdings" w:hAnsi="Wingdings"/>
+      </w:rPr>
+    </w:lvl>
+    <w:lvl w:ilvl="4" w:tentative="0">
+      <w:start w:val="1"/>
+      <w:numFmt w:val="bullet"/>
+      <w:lvlText w:val=""/>
+      <w:lvlJc w:val="left"/>
+      <w:pPr>
+        <w:tabs>
+          <w:tab w:val="left" w:pos="2100"/>
+        </w:tabs>
+        <w:ind w:left="2100" w:leftChars="0" w:hanging="420" w:firstLineChars="0"/>
+      </w:pPr>
+      <w:rPr>
+        <w:rFonts w:hint="default" w:ascii="Wingdings" w:hAnsi="Wingdings"/>
+      </w:rPr>
+    </w:lvl>
+    <w:lvl w:ilvl="5" w:tentative="0">
+      <w:start w:val="1"/>
+      <w:numFmt w:val="bullet"/>
+      <w:lvlText w:val=""/>
+      <w:lvlJc w:val="left"/>
+      <w:pPr>
+        <w:tabs>
+          <w:tab w:val="left" w:pos="2520"/>
+        </w:tabs>
+        <w:ind w:left="2520" w:leftChars="0" w:hanging="420" w:firstLineChars="0"/>
+      </w:pPr>
+      <w:rPr>
+        <w:rFonts w:hint="default" w:ascii="Wingdings" w:hAnsi="Wingdings"/>
+      </w:rPr>
+    </w:lvl>
+    <w:lvl w:ilvl="6" w:tentative="0">
+      <w:start w:val="1"/>
+      <w:numFmt w:val="bullet"/>
+      <w:lvlText w:val=""/>
+      <w:lvlJc w:val="left"/>
+      <w:pPr>
+        <w:tabs>
+          <w:tab w:val="left" w:pos="2940"/>
+        </w:tabs>
+        <w:ind w:left="2940" w:leftChars="0" w:hanging="420" w:firstLineChars="0"/>
+      </w:pPr>
+      <w:rPr>
+        <w:rFonts w:hint="default" w:ascii="Wingdings" w:hAnsi="Wingdings"/>
+      </w:rPr>
+    </w:lvl>
+    <w:lvl w:ilvl="7" w:tentative="0">
+      <w:start w:val="1"/>
+      <w:numFmt w:val="bullet"/>
+      <w:lvlText w:val=""/>
+      <w:lvlJc w:val="left"/>
+      <w:pPr>
+        <w:tabs>
+          <w:tab w:val="left" w:pos="3360"/>
+        </w:tabs>
+        <w:ind w:left="3360" w:leftChars="0" w:hanging="420" w:firstLineChars="0"/>
+      </w:pPr>
+      <w:rPr>
+        <w:rFonts w:hint="default" w:ascii="Wingdings" w:hAnsi="Wingdings"/>
+      </w:rPr>
+    </w:lvl>
+    <w:lvl w:ilvl="8" w:tentative="0">
+      <w:start w:val="1"/>
+      <w:numFmt w:val="bullet"/>
+      <w:lvlText w:val=""/>
+      <w:lvlJc w:val="left"/>
+      <w:pPr>
+        <w:tabs>
+          <w:tab w:val="left" w:pos="3780"/>
+        </w:tabs>
+        <w:ind w:left="3780" w:leftChars="0" w:hanging="420" w:firstLineChars="0"/>
+      </w:pPr>
+      <w:rPr>
+        <w:rFonts w:hint="default" w:ascii="Wingdings" w:hAnsi="Wingdings"/>
+      </w:rPr>
+    </w:lvl>
+  </w:abstractNum>
   <w:num w:numId="1">
-    <w:abstractNumId w:val="0"/>
+    <w:abstractNumId w:val="1"/>
   </w:num>
   <w:num w:numId="2">
-    <w:abstractNumId w:val="1"/>
+    <w:abstractNumId w:val="2"/>
+  </w:num>
+  <w:num w:numId="3">
+    <w:abstractNumId w:val="3"/>
+  </w:num>
+  <w:num w:numId="4">
+    <w:abstractNumId w:val="0"/>
   </w:num>
 </w:numbering>
 </file>
@@ -736,7 +2089,7 @@
     <w:lsdException w:qFormat="1" w:unhideWhenUsed="0" w:uiPriority="0" w:semiHidden="0" w:name="Title"/>
     <w:lsdException w:unhideWhenUsed="0" w:uiPriority="0" w:semiHidden="0" w:name="Closing"/>
     <w:lsdException w:unhideWhenUsed="0" w:uiPriority="0" w:semiHidden="0" w:name="Signature"/>
-    <w:lsdException w:unhideWhenUsed="0" w:uiPriority="0" w:name="Default Paragraph Font"/>
+    <w:lsdException w:qFormat="1" w:unhideWhenUsed="0" w:uiPriority="0" w:name="Default Paragraph Font"/>
     <w:lsdException w:unhideWhenUsed="0" w:uiPriority="0" w:semiHidden="0" w:name="Body Text"/>
     <w:lsdException w:unhideWhenUsed="0" w:uiPriority="0" w:semiHidden="0" w:name="Body Text Indent"/>
     <w:lsdException w:unhideWhenUsed="0" w:uiPriority="0" w:semiHidden="0" w:name="List Continue"/>
@@ -932,6 +2285,7 @@
   <w:style w:type="character" w:default="1" w:styleId="2">
     <w:name w:val="Default Paragraph Font"/>
     <w:semiHidden/>
+    <w:qFormat/>
     <w:uiPriority w:val="0"/>
   </w:style>
   <w:style w:type="table" w:default="1" w:styleId="4">

</xml_diff>

<commit_message>
Added som Sound FX and created Music and Sound managers (SoundManager done - music still needs work)
</commit_message>
<xml_diff>
--- a/Connecting the Serious Topic to the game research.docx
+++ b/Connecting the Serious Topic to the game research.docx
@@ -338,6 +338,8 @@
         </w:rPr>
         <w:t>The experience needs to be rewarding.</w:t>
       </w:r>
+      <w:bookmarkStart w:id="0" w:name="_GoBack"/>
+      <w:bookmarkEnd w:id="0"/>
     </w:p>
     <w:p>
       <w:pPr>
@@ -1045,6 +1047,7 @@
     <w:p>
       <w:pPr>
         <w:numPr>
+          <w:ilvl w:val="0"/>
           <w:numId w:val="0"/>
         </w:numPr>
         <w:ind w:left="840" w:leftChars="0"/>
@@ -1173,10 +1176,56 @@
           <w:szCs w:val="22"/>
           <w:lang w:val="en-GB"/>
         </w:rPr>
-        <w:t>Ther</w:t>
-      </w:r>
-      <w:bookmarkStart w:id="0" w:name="_GoBack"/>
-      <w:bookmarkEnd w:id="0"/>
+        <w:t>Basic ‘quest’ system</w:t>
+      </w:r>
+    </w:p>
+    <w:p>
+      <w:pPr>
+        <w:numPr>
+          <w:ilvl w:val="2"/>
+          <w:numId w:val="4"/>
+        </w:numPr>
+        <w:ind w:left="1260" w:leftChars="0" w:hanging="420" w:firstLineChars="0"/>
+        <w:rPr>
+          <w:rFonts w:hint="default" w:ascii="Times New Roman" w:hAnsi="Times New Roman" w:cs="Times New Roman"/>
+          <w:sz w:val="22"/>
+          <w:szCs w:val="22"/>
+          <w:lang w:val="en-GB"/>
+        </w:rPr>
+      </w:pPr>
+      <w:r>
+        <w:rPr>
+          <w:rFonts w:hint="default" w:ascii="Times New Roman" w:hAnsi="Times New Roman" w:cs="Times New Roman"/>
+          <w:sz w:val="22"/>
+          <w:szCs w:val="22"/>
+          <w:lang w:val="en-GB"/>
+        </w:rPr>
+        <w:t xml:space="preserve">NPC will want you to do a certain thing; eg rescue stranded refugees on a side path. </w:t>
+      </w:r>
+    </w:p>
+    <w:p>
+      <w:pPr>
+        <w:numPr>
+          <w:ilvl w:val="2"/>
+          <w:numId w:val="4"/>
+        </w:numPr>
+        <w:ind w:left="1260" w:leftChars="0" w:hanging="420" w:firstLineChars="0"/>
+        <w:rPr>
+          <w:rFonts w:hint="default" w:ascii="Times New Roman" w:hAnsi="Times New Roman" w:cs="Times New Roman"/>
+          <w:sz w:val="22"/>
+          <w:szCs w:val="22"/>
+          <w:lang w:val="en-GB"/>
+        </w:rPr>
+      </w:pPr>
+      <w:r>
+        <w:rPr>
+          <w:rFonts w:hint="default" w:ascii="Times New Roman" w:hAnsi="Times New Roman" w:cs="Times New Roman"/>
+          <w:sz w:val="22"/>
+          <w:szCs w:val="22"/>
+          <w:lang w:val="en-GB"/>
+        </w:rPr>
+        <w:t>Rewards will be in the form of points, keys to unlock a door or a power up.</w:t>
+      </w:r>
     </w:p>
     <w:p>
       <w:pPr>
@@ -1197,57 +1246,42 @@
           <w:rFonts w:hint="default" w:ascii="Times New Roman" w:hAnsi="Times New Roman" w:cs="Times New Roman"/>
           <w:sz w:val="22"/>
           <w:szCs w:val="22"/>
-          <w:lang w:val="en-GB"/>
-        </w:rPr>
-        <w:t>Basic ‘quest’ system</w:t>
-      </w:r>
-    </w:p>
-    <w:p>
-      <w:pPr>
-        <w:numPr>
-          <w:ilvl w:val="2"/>
+          <w:lang w:val="pl-PL"/>
+        </w:rPr>
+        <w:t>NPC relations system - NPCs will like a player from 0 to 100 relation points</w:t>
+      </w:r>
+      <w:r>
+        <w:rPr>
+          <w:rFonts w:hint="default" w:ascii="Times New Roman" w:hAnsi="Times New Roman" w:cs="Times New Roman"/>
+          <w:sz w:val="22"/>
+          <w:szCs w:val="22"/>
+          <w:lang w:val="en-GB"/>
+        </w:rPr>
+        <w:t>, which will stay consistent throughout the different levels - some NPCs will reappear at different points in the game, giving the player different dialogue/progression options.</w:t>
+      </w:r>
+    </w:p>
+    <w:p>
+      <w:pPr>
+        <w:numPr>
+          <w:ilvl w:val="0"/>
           <w:numId w:val="4"/>
         </w:numPr>
-        <w:ind w:left="1260" w:leftChars="0" w:hanging="420" w:firstLineChars="0"/>
-        <w:rPr>
-          <w:rFonts w:hint="default" w:ascii="Times New Roman" w:hAnsi="Times New Roman" w:cs="Times New Roman"/>
-          <w:sz w:val="22"/>
-          <w:szCs w:val="22"/>
-          <w:lang w:val="en-GB"/>
-        </w:rPr>
-      </w:pPr>
-      <w:r>
-        <w:rPr>
-          <w:rFonts w:hint="default" w:ascii="Times New Roman" w:hAnsi="Times New Roman" w:cs="Times New Roman"/>
-          <w:sz w:val="22"/>
-          <w:szCs w:val="22"/>
-          <w:lang w:val="en-GB"/>
-        </w:rPr>
-        <w:t xml:space="preserve">NPC will want you to do a certain thing; eg rescue stranded refugees on a side path. </w:t>
-      </w:r>
-    </w:p>
-    <w:p>
-      <w:pPr>
-        <w:numPr>
-          <w:ilvl w:val="2"/>
-          <w:numId w:val="4"/>
-        </w:numPr>
-        <w:ind w:left="1260" w:leftChars="0" w:hanging="420" w:firstLineChars="0"/>
-        <w:rPr>
-          <w:rFonts w:hint="default" w:ascii="Times New Roman" w:hAnsi="Times New Roman" w:cs="Times New Roman"/>
-          <w:sz w:val="22"/>
-          <w:szCs w:val="22"/>
-          <w:lang w:val="en-GB"/>
-        </w:rPr>
-      </w:pPr>
-      <w:r>
-        <w:rPr>
-          <w:rFonts w:hint="default" w:ascii="Times New Roman" w:hAnsi="Times New Roman" w:cs="Times New Roman"/>
-          <w:sz w:val="22"/>
-          <w:szCs w:val="22"/>
-          <w:lang w:val="en-GB"/>
-        </w:rPr>
-        <w:t>Rewards will be in the form of points, keys to unlock a door or a power up.</w:t>
+        <w:ind w:left="420" w:leftChars="0" w:hanging="420" w:firstLineChars="0"/>
+        <w:rPr>
+          <w:rFonts w:hint="default" w:ascii="Times New Roman" w:hAnsi="Times New Roman" w:cs="Times New Roman"/>
+          <w:sz w:val="22"/>
+          <w:szCs w:val="22"/>
+          <w:lang w:val="en-GB"/>
+        </w:rPr>
+      </w:pPr>
+      <w:r>
+        <w:rPr>
+          <w:rFonts w:hint="default" w:ascii="Times New Roman" w:hAnsi="Times New Roman" w:cs="Times New Roman"/>
+          <w:sz w:val="22"/>
+          <w:szCs w:val="22"/>
+          <w:lang w:val="en-GB"/>
+        </w:rPr>
+        <w:t>Level Design - non-linear</w:t>
       </w:r>
     </w:p>
     <w:p>
@@ -1269,42 +1303,9 @@
           <w:rFonts w:hint="default" w:ascii="Times New Roman" w:hAnsi="Times New Roman" w:cs="Times New Roman"/>
           <w:sz w:val="22"/>
           <w:szCs w:val="22"/>
-          <w:lang w:val="pl-PL"/>
-        </w:rPr>
-        <w:t>NPC relations system - NPCs will like a player from 0 to 100 relation points</w:t>
-      </w:r>
-      <w:r>
-        <w:rPr>
-          <w:rFonts w:hint="default" w:ascii="Times New Roman" w:hAnsi="Times New Roman" w:cs="Times New Roman"/>
-          <w:sz w:val="22"/>
-          <w:szCs w:val="22"/>
-          <w:lang w:val="en-GB"/>
-        </w:rPr>
-        <w:t>, which will stay consistent throughout the different levels - some NPCs will reappear at different points in the game, giving the player different dialogue/progression options.</w:t>
-      </w:r>
-    </w:p>
-    <w:p>
-      <w:pPr>
-        <w:numPr>
-          <w:ilvl w:val="0"/>
-          <w:numId w:val="4"/>
-        </w:numPr>
-        <w:ind w:left="420" w:leftChars="0" w:hanging="420" w:firstLineChars="0"/>
-        <w:rPr>
-          <w:rFonts w:hint="default" w:ascii="Times New Roman" w:hAnsi="Times New Roman" w:cs="Times New Roman"/>
-          <w:sz w:val="22"/>
-          <w:szCs w:val="22"/>
-          <w:lang w:val="en-GB"/>
-        </w:rPr>
-      </w:pPr>
-      <w:r>
-        <w:rPr>
-          <w:rFonts w:hint="default" w:ascii="Times New Roman" w:hAnsi="Times New Roman" w:cs="Times New Roman"/>
-          <w:sz w:val="22"/>
-          <w:szCs w:val="22"/>
-          <w:lang w:val="en-GB"/>
-        </w:rPr>
-        <w:t>Level Design - non-linear</w:t>
+          <w:lang w:val="en-GB"/>
+        </w:rPr>
+        <w:t xml:space="preserve">There will be one ‘end goal’ - but there will be more than one path leading to it. </w:t>
       </w:r>
     </w:p>
     <w:p>
@@ -1328,36 +1329,13 @@
           <w:szCs w:val="22"/>
           <w:lang w:val="en-GB"/>
         </w:rPr>
-        <w:t xml:space="preserve">There will be one ‘end goal’ - but there will be more than one path leading to it. </w:t>
-      </w:r>
-    </w:p>
-    <w:p>
-      <w:pPr>
-        <w:numPr>
-          <w:ilvl w:val="1"/>
-          <w:numId w:val="4"/>
-        </w:numPr>
-        <w:ind w:left="840" w:leftChars="0" w:hanging="420" w:firstLineChars="0"/>
-        <w:rPr>
-          <w:rFonts w:hint="default" w:ascii="Times New Roman" w:hAnsi="Times New Roman" w:cs="Times New Roman"/>
-          <w:sz w:val="22"/>
-          <w:szCs w:val="22"/>
-          <w:lang w:val="en-GB"/>
-        </w:rPr>
-      </w:pPr>
-      <w:r>
-        <w:rPr>
-          <w:rFonts w:hint="default" w:ascii="Times New Roman" w:hAnsi="Times New Roman" w:cs="Times New Roman"/>
-          <w:sz w:val="22"/>
-          <w:szCs w:val="22"/>
-          <w:lang w:val="en-GB"/>
-        </w:rPr>
         <w:t xml:space="preserve">Giving the player the choice of the route. </w:t>
       </w:r>
     </w:p>
     <w:p>
       <w:pPr>
         <w:numPr>
+          <w:ilvl w:val="0"/>
           <w:numId w:val="0"/>
         </w:numPr>
         <w:tabs>

</xml_diff>